<commit_message>
Finished notes on Javascript essential training removed images
</commit_message>
<xml_diff>
--- a/js/essential-training/javaScript Essentials.docx
+++ b/js/essential-training/javaScript Essentials.docx
@@ -51,6 +51,7 @@
     </w:p>
     <w:p/>
     <w:p>
+      <w:bookmarkStart w:id="0" w:name="_GoBack"/>
       <w:r>
         <w:rPr>
           <w:noProof/>
@@ -104,6 +105,7 @@
           </wp:inline>
         </w:drawing>
       </w:r>
+      <w:bookmarkEnd w:id="0"/>
     </w:p>
     <w:p/>
     <w:p/>
@@ -8429,7 +8431,7 @@
       <w:tblPr>
         <w:tblStyle w:val="LightList-Accent3"/>
         <w:tblW w:w="0" w:type="auto"/>
-        <w:tblLook w:val="04A0" w:firstRow="1" w:lastRow="0" w:firstColumn="1" w:lastColumn="0" w:noHBand="0" w:noVBand="1"/>
+        <w:tblLook w:val="00A0" w:firstRow="1" w:lastRow="0" w:firstColumn="1" w:lastColumn="0" w:noHBand="0" w:noVBand="0"/>
       </w:tblPr>
       <w:tblGrid>
         <w:gridCol w:w="4428"/>
@@ -8467,6 +8469,7 @@
         </w:tc>
         <w:tc>
           <w:tcPr>
+            <w:cnfStyle w:val="000010000000" w:firstRow="0" w:lastRow="0" w:firstColumn="0" w:lastColumn="0" w:oddVBand="1" w:evenVBand="0" w:oddHBand="0" w:evenHBand="0" w:firstRowFirstColumn="0" w:firstRowLastColumn="0" w:lastRowFirstColumn="0" w:lastRowLastColumn="0"/>
             <w:tcW w:w="4428" w:type="dxa"/>
           </w:tcPr>
           <w:p>
@@ -8474,7 +8477,6 @@
               <w:tabs>
                 <w:tab w:val="left" w:pos="3960"/>
               </w:tabs>
-              <w:cnfStyle w:val="100000000000" w:firstRow="1" w:lastRow="0" w:firstColumn="0" w:lastColumn="0" w:oddVBand="0" w:evenVBand="0" w:oddHBand="0" w:evenHBand="0" w:firstRowFirstColumn="0" w:firstRowLastColumn="0" w:lastRowFirstColumn="0" w:lastRowLastColumn="0"/>
               <w:rPr>
                 <w:b w:val="0"/>
                 <w:sz w:val="32"/>
@@ -8534,6 +8536,7 @@
         </w:tc>
         <w:tc>
           <w:tcPr>
+            <w:cnfStyle w:val="000010000000" w:firstRow="0" w:lastRow="0" w:firstColumn="0" w:lastColumn="0" w:oddVBand="1" w:evenVBand="0" w:oddHBand="0" w:evenHBand="0" w:firstRowFirstColumn="0" w:firstRowLastColumn="0" w:lastRowFirstColumn="0" w:lastRowLastColumn="0"/>
             <w:tcW w:w="4428" w:type="dxa"/>
           </w:tcPr>
           <w:p>
@@ -8541,18 +8544,25 @@
               <w:tabs>
                 <w:tab w:val="left" w:pos="3960"/>
               </w:tabs>
-              <w:cnfStyle w:val="000000100000" w:firstRow="0" w:lastRow="0" w:firstColumn="0" w:lastColumn="0" w:oddVBand="0" w:evenVBand="0" w:oddHBand="1" w:evenHBand="0" w:firstRowFirstColumn="0" w:firstRowLastColumn="0" w:lastRowFirstColumn="0" w:lastRowLastColumn="0"/>
-              <w:rPr>
-                <w:sz w:val="32"/>
-                <w:szCs w:val="32"/>
-              </w:rPr>
-            </w:pPr>
-            <w:r>
-              <w:rPr>
-                <w:sz w:val="32"/>
-                <w:szCs w:val="32"/>
-              </w:rPr>
-              <w:t>Creates an anchor</w:t>
+              <w:rPr>
+                <w:sz w:val="32"/>
+                <w:szCs w:val="32"/>
+              </w:rPr>
+            </w:pPr>
+            <w:r>
+              <w:rPr>
+                <w:sz w:val="32"/>
+                <w:szCs w:val="32"/>
+              </w:rPr>
+              <w:t xml:space="preserve">Creates an </w:t>
+            </w:r>
+            <w:r>
+              <w:rPr>
+                <w:b/>
+                <w:sz w:val="32"/>
+                <w:szCs w:val="32"/>
+              </w:rPr>
+              <w:t>anchor</w:t>
             </w:r>
           </w:p>
         </w:tc>
@@ -8596,6 +8606,7 @@
         </w:tc>
         <w:tc>
           <w:tcPr>
+            <w:cnfStyle w:val="000010000000" w:firstRow="0" w:lastRow="0" w:firstColumn="0" w:lastColumn="0" w:oddVBand="1" w:evenVBand="0" w:oddHBand="0" w:evenHBand="0" w:firstRowFirstColumn="0" w:firstRowLastColumn="0" w:lastRowFirstColumn="0" w:lastRowLastColumn="0"/>
             <w:tcW w:w="4428" w:type="dxa"/>
           </w:tcPr>
           <w:p>
@@ -8603,18 +8614,25 @@
               <w:tabs>
                 <w:tab w:val="left" w:pos="3960"/>
               </w:tabs>
-              <w:cnfStyle w:val="000000000000" w:firstRow="0" w:lastRow="0" w:firstColumn="0" w:lastColumn="0" w:oddVBand="0" w:evenVBand="0" w:oddHBand="0" w:evenHBand="0" w:firstRowFirstColumn="0" w:firstRowLastColumn="0" w:lastRowFirstColumn="0" w:lastRowLastColumn="0"/>
-              <w:rPr>
-                <w:sz w:val="32"/>
-                <w:szCs w:val="32"/>
-              </w:rPr>
-            </w:pPr>
-            <w:r>
-              <w:rPr>
-                <w:sz w:val="32"/>
-                <w:szCs w:val="32"/>
-              </w:rPr>
-              <w:t>Displays the string using a big font</w:t>
+              <w:rPr>
+                <w:sz w:val="32"/>
+                <w:szCs w:val="32"/>
+              </w:rPr>
+            </w:pPr>
+            <w:r>
+              <w:rPr>
+                <w:sz w:val="32"/>
+                <w:szCs w:val="32"/>
+              </w:rPr>
+              <w:t xml:space="preserve">Displays the string using a </w:t>
+            </w:r>
+            <w:r>
+              <w:rPr>
+                <w:b/>
+                <w:sz w:val="32"/>
+                <w:szCs w:val="32"/>
+              </w:rPr>
+              <w:t>big font</w:t>
             </w:r>
           </w:p>
         </w:tc>
@@ -8661,6 +8679,7 @@
         </w:tc>
         <w:tc>
           <w:tcPr>
+            <w:cnfStyle w:val="000010000000" w:firstRow="0" w:lastRow="0" w:firstColumn="0" w:lastColumn="0" w:oddVBand="1" w:evenVBand="0" w:oddHBand="0" w:evenHBand="0" w:firstRowFirstColumn="0" w:firstRowLastColumn="0" w:lastRowFirstColumn="0" w:lastRowLastColumn="0"/>
             <w:tcW w:w="4428" w:type="dxa"/>
           </w:tcPr>
           <w:p>
@@ -8668,18 +8687,32 @@
               <w:tabs>
                 <w:tab w:val="left" w:pos="3960"/>
               </w:tabs>
-              <w:cnfStyle w:val="000000100000" w:firstRow="0" w:lastRow="0" w:firstColumn="0" w:lastColumn="0" w:oddVBand="0" w:evenVBand="0" w:oddHBand="1" w:evenHBand="0" w:firstRowFirstColumn="0" w:firstRowLastColumn="0" w:lastRowFirstColumn="0" w:lastRowLastColumn="0"/>
-              <w:rPr>
-                <w:sz w:val="32"/>
-                <w:szCs w:val="32"/>
-              </w:rPr>
-            </w:pPr>
-            <w:r>
-              <w:rPr>
-                <w:sz w:val="32"/>
-                <w:szCs w:val="32"/>
-              </w:rPr>
-              <w:t>Displays a blinking string</w:t>
+              <w:rPr>
+                <w:sz w:val="32"/>
+                <w:szCs w:val="32"/>
+              </w:rPr>
+            </w:pPr>
+            <w:r>
+              <w:rPr>
+                <w:sz w:val="32"/>
+                <w:szCs w:val="32"/>
+              </w:rPr>
+              <w:t xml:space="preserve">Displays a </w:t>
+            </w:r>
+            <w:r>
+              <w:rPr>
+                <w:b/>
+                <w:sz w:val="32"/>
+                <w:szCs w:val="32"/>
+              </w:rPr>
+              <w:t>blinking</w:t>
+            </w:r>
+            <w:r>
+              <w:rPr>
+                <w:sz w:val="32"/>
+                <w:szCs w:val="32"/>
+              </w:rPr>
+              <w:t xml:space="preserve"> string</w:t>
             </w:r>
           </w:p>
         </w:tc>
@@ -8723,6 +8756,7 @@
         </w:tc>
         <w:tc>
           <w:tcPr>
+            <w:cnfStyle w:val="000010000000" w:firstRow="0" w:lastRow="0" w:firstColumn="0" w:lastColumn="0" w:oddVBand="1" w:evenVBand="0" w:oddHBand="0" w:evenHBand="0" w:firstRowFirstColumn="0" w:firstRowLastColumn="0" w:lastRowFirstColumn="0" w:lastRowLastColumn="0"/>
             <w:tcW w:w="4428" w:type="dxa"/>
           </w:tcPr>
           <w:p>
@@ -8730,18 +8764,25 @@
               <w:tabs>
                 <w:tab w:val="left" w:pos="3960"/>
               </w:tabs>
-              <w:cnfStyle w:val="000000000000" w:firstRow="0" w:lastRow="0" w:firstColumn="0" w:lastColumn="0" w:oddVBand="0" w:evenVBand="0" w:oddHBand="0" w:evenHBand="0" w:firstRowFirstColumn="0" w:firstRowLastColumn="0" w:lastRowFirstColumn="0" w:lastRowLastColumn="0"/>
-              <w:rPr>
-                <w:sz w:val="32"/>
-                <w:szCs w:val="32"/>
-              </w:rPr>
-            </w:pPr>
-            <w:r>
-              <w:rPr>
-                <w:sz w:val="32"/>
-                <w:szCs w:val="32"/>
-              </w:rPr>
-              <w:t>Displays a string in bold</w:t>
+              <w:rPr>
+                <w:sz w:val="32"/>
+                <w:szCs w:val="32"/>
+              </w:rPr>
+            </w:pPr>
+            <w:r>
+              <w:rPr>
+                <w:sz w:val="32"/>
+                <w:szCs w:val="32"/>
+              </w:rPr>
+              <w:t xml:space="preserve">Displays a string in </w:t>
+            </w:r>
+            <w:r>
+              <w:rPr>
+                <w:b/>
+                <w:sz w:val="32"/>
+                <w:szCs w:val="32"/>
+              </w:rPr>
+              <w:t>bold</w:t>
             </w:r>
           </w:p>
         </w:tc>
@@ -8788,6 +8829,7 @@
         </w:tc>
         <w:tc>
           <w:tcPr>
+            <w:cnfStyle w:val="000010000000" w:firstRow="0" w:lastRow="0" w:firstColumn="0" w:lastColumn="0" w:oddVBand="1" w:evenVBand="0" w:oddHBand="0" w:evenHBand="0" w:firstRowFirstColumn="0" w:firstRowLastColumn="0" w:lastRowFirstColumn="0" w:lastRowLastColumn="0"/>
             <w:tcW w:w="4428" w:type="dxa"/>
           </w:tcPr>
           <w:p>
@@ -8795,18 +8837,25 @@
               <w:tabs>
                 <w:tab w:val="left" w:pos="3960"/>
               </w:tabs>
-              <w:cnfStyle w:val="000000100000" w:firstRow="0" w:lastRow="0" w:firstColumn="0" w:lastColumn="0" w:oddVBand="0" w:evenVBand="0" w:oddHBand="1" w:evenHBand="0" w:firstRowFirstColumn="0" w:firstRowLastColumn="0" w:lastRowFirstColumn="0" w:lastRowLastColumn="0"/>
-              <w:rPr>
-                <w:sz w:val="32"/>
-                <w:szCs w:val="32"/>
-              </w:rPr>
-            </w:pPr>
-            <w:r>
-              <w:rPr>
-                <w:sz w:val="32"/>
-                <w:szCs w:val="32"/>
-              </w:rPr>
-              <w:t>Displays a string using a fixed-pitch font</w:t>
+              <w:rPr>
+                <w:sz w:val="32"/>
+                <w:szCs w:val="32"/>
+              </w:rPr>
+            </w:pPr>
+            <w:r>
+              <w:rPr>
+                <w:sz w:val="32"/>
+                <w:szCs w:val="32"/>
+              </w:rPr>
+              <w:t xml:space="preserve">Displays a string using a </w:t>
+            </w:r>
+            <w:r>
+              <w:rPr>
+                <w:b/>
+                <w:sz w:val="32"/>
+                <w:szCs w:val="32"/>
+              </w:rPr>
+              <w:t>fixed-pitch font</w:t>
             </w:r>
           </w:p>
         </w:tc>
@@ -8852,6 +8901,7 @@
         </w:tc>
         <w:tc>
           <w:tcPr>
+            <w:cnfStyle w:val="000010000000" w:firstRow="0" w:lastRow="0" w:firstColumn="0" w:lastColumn="0" w:oddVBand="1" w:evenVBand="0" w:oddHBand="0" w:evenHBand="0" w:firstRowFirstColumn="0" w:firstRowLastColumn="0" w:lastRowFirstColumn="0" w:lastRowLastColumn="0"/>
             <w:tcW w:w="4428" w:type="dxa"/>
           </w:tcPr>
           <w:p>
@@ -8859,18 +8909,25 @@
               <w:tabs>
                 <w:tab w:val="left" w:pos="3960"/>
               </w:tabs>
-              <w:cnfStyle w:val="000000000000" w:firstRow="0" w:lastRow="0" w:firstColumn="0" w:lastColumn="0" w:oddVBand="0" w:evenVBand="0" w:oddHBand="0" w:evenHBand="0" w:firstRowFirstColumn="0" w:firstRowLastColumn="0" w:lastRowFirstColumn="0" w:lastRowLastColumn="0"/>
-              <w:rPr>
-                <w:sz w:val="32"/>
-                <w:szCs w:val="32"/>
-              </w:rPr>
-            </w:pPr>
-            <w:r>
-              <w:rPr>
-                <w:sz w:val="32"/>
-                <w:szCs w:val="32"/>
-              </w:rPr>
-              <w:t>Displays a string using a specified font color</w:t>
+              <w:rPr>
+                <w:sz w:val="32"/>
+                <w:szCs w:val="32"/>
+              </w:rPr>
+            </w:pPr>
+            <w:r>
+              <w:rPr>
+                <w:sz w:val="32"/>
+                <w:szCs w:val="32"/>
+              </w:rPr>
+              <w:t xml:space="preserve">Displays a string using a specified </w:t>
+            </w:r>
+            <w:r>
+              <w:rPr>
+                <w:b/>
+                <w:sz w:val="32"/>
+                <w:szCs w:val="32"/>
+              </w:rPr>
+              <w:t>font color</w:t>
             </w:r>
           </w:p>
         </w:tc>
@@ -8919,6 +8976,7 @@
         </w:tc>
         <w:tc>
           <w:tcPr>
+            <w:cnfStyle w:val="000010000000" w:firstRow="0" w:lastRow="0" w:firstColumn="0" w:lastColumn="0" w:oddVBand="1" w:evenVBand="0" w:oddHBand="0" w:evenHBand="0" w:firstRowFirstColumn="0" w:firstRowLastColumn="0" w:lastRowFirstColumn="0" w:lastRowLastColumn="0"/>
             <w:tcW w:w="4428" w:type="dxa"/>
           </w:tcPr>
           <w:p>
@@ -8926,18 +8984,25 @@
               <w:tabs>
                 <w:tab w:val="left" w:pos="3960"/>
               </w:tabs>
-              <w:cnfStyle w:val="000000100000" w:firstRow="0" w:lastRow="0" w:firstColumn="0" w:lastColumn="0" w:oddVBand="0" w:evenVBand="0" w:oddHBand="1" w:evenHBand="0" w:firstRowFirstColumn="0" w:firstRowLastColumn="0" w:lastRowFirstColumn="0" w:lastRowLastColumn="0"/>
-              <w:rPr>
-                <w:sz w:val="32"/>
-                <w:szCs w:val="32"/>
-              </w:rPr>
-            </w:pPr>
-            <w:r>
-              <w:rPr>
-                <w:sz w:val="32"/>
-                <w:szCs w:val="32"/>
-              </w:rPr>
-              <w:t>Displays a string using a specified size</w:t>
+              <w:rPr>
+                <w:sz w:val="32"/>
+                <w:szCs w:val="32"/>
+              </w:rPr>
+            </w:pPr>
+            <w:r>
+              <w:rPr>
+                <w:sz w:val="32"/>
+                <w:szCs w:val="32"/>
+              </w:rPr>
+              <w:t xml:space="preserve">Displays a string using a </w:t>
+            </w:r>
+            <w:r>
+              <w:rPr>
+                <w:b/>
+                <w:sz w:val="32"/>
+                <w:szCs w:val="32"/>
+              </w:rPr>
+              <w:t>specified size</w:t>
             </w:r>
           </w:p>
         </w:tc>
@@ -8981,6 +9046,7 @@
         </w:tc>
         <w:tc>
           <w:tcPr>
+            <w:cnfStyle w:val="000010000000" w:firstRow="0" w:lastRow="0" w:firstColumn="0" w:lastColumn="0" w:oddVBand="1" w:evenVBand="0" w:oddHBand="0" w:evenHBand="0" w:firstRowFirstColumn="0" w:firstRowLastColumn="0" w:lastRowFirstColumn="0" w:lastRowLastColumn="0"/>
             <w:tcW w:w="4428" w:type="dxa"/>
           </w:tcPr>
           <w:p>
@@ -8988,18 +9054,25 @@
               <w:tabs>
                 <w:tab w:val="left" w:pos="3960"/>
               </w:tabs>
-              <w:cnfStyle w:val="000000000000" w:firstRow="0" w:lastRow="0" w:firstColumn="0" w:lastColumn="0" w:oddVBand="0" w:evenVBand="0" w:oddHBand="0" w:evenHBand="0" w:firstRowFirstColumn="0" w:firstRowLastColumn="0" w:lastRowFirstColumn="0" w:lastRowLastColumn="0"/>
-              <w:rPr>
-                <w:sz w:val="32"/>
-                <w:szCs w:val="32"/>
-              </w:rPr>
-            </w:pPr>
-            <w:r>
-              <w:rPr>
-                <w:sz w:val="32"/>
-                <w:szCs w:val="32"/>
-              </w:rPr>
-              <w:t>Displays a string in italic</w:t>
+              <w:rPr>
+                <w:sz w:val="32"/>
+                <w:szCs w:val="32"/>
+              </w:rPr>
+            </w:pPr>
+            <w:r>
+              <w:rPr>
+                <w:sz w:val="32"/>
+                <w:szCs w:val="32"/>
+              </w:rPr>
+              <w:t xml:space="preserve">Displays a string in </w:t>
+            </w:r>
+            <w:r>
+              <w:rPr>
+                <w:b/>
+                <w:sz w:val="32"/>
+                <w:szCs w:val="32"/>
+              </w:rPr>
+              <w:t>italic</w:t>
             </w:r>
           </w:p>
         </w:tc>
@@ -9046,6 +9119,7 @@
         </w:tc>
         <w:tc>
           <w:tcPr>
+            <w:cnfStyle w:val="000010000000" w:firstRow="0" w:lastRow="0" w:firstColumn="0" w:lastColumn="0" w:oddVBand="1" w:evenVBand="0" w:oddHBand="0" w:evenHBand="0" w:firstRowFirstColumn="0" w:firstRowLastColumn="0" w:lastRowFirstColumn="0" w:lastRowLastColumn="0"/>
             <w:tcW w:w="4428" w:type="dxa"/>
           </w:tcPr>
           <w:p>
@@ -9053,18 +9127,25 @@
               <w:tabs>
                 <w:tab w:val="left" w:pos="3960"/>
               </w:tabs>
-              <w:cnfStyle w:val="000000100000" w:firstRow="0" w:lastRow="0" w:firstColumn="0" w:lastColumn="0" w:oddVBand="0" w:evenVBand="0" w:oddHBand="1" w:evenHBand="0" w:firstRowFirstColumn="0" w:firstRowLastColumn="0" w:lastRowFirstColumn="0" w:lastRowLastColumn="0"/>
-              <w:rPr>
-                <w:sz w:val="32"/>
-                <w:szCs w:val="32"/>
-              </w:rPr>
-            </w:pPr>
-            <w:r>
-              <w:rPr>
-                <w:sz w:val="32"/>
-                <w:szCs w:val="32"/>
-              </w:rPr>
-              <w:t>Displays a string as a hyperlink</w:t>
+              <w:rPr>
+                <w:sz w:val="32"/>
+                <w:szCs w:val="32"/>
+              </w:rPr>
+            </w:pPr>
+            <w:r>
+              <w:rPr>
+                <w:sz w:val="32"/>
+                <w:szCs w:val="32"/>
+              </w:rPr>
+              <w:t xml:space="preserve">Displays a string as a </w:t>
+            </w:r>
+            <w:r>
+              <w:rPr>
+                <w:b/>
+                <w:sz w:val="32"/>
+                <w:szCs w:val="32"/>
+              </w:rPr>
+              <w:t>hyperlink</w:t>
             </w:r>
           </w:p>
         </w:tc>
@@ -9108,6 +9189,7 @@
         </w:tc>
         <w:tc>
           <w:tcPr>
+            <w:cnfStyle w:val="000010000000" w:firstRow="0" w:lastRow="0" w:firstColumn="0" w:lastColumn="0" w:oddVBand="1" w:evenVBand="0" w:oddHBand="0" w:evenHBand="0" w:firstRowFirstColumn="0" w:firstRowLastColumn="0" w:lastRowFirstColumn="0" w:lastRowLastColumn="0"/>
             <w:tcW w:w="4428" w:type="dxa"/>
           </w:tcPr>
           <w:p>
@@ -9115,18 +9197,25 @@
               <w:tabs>
                 <w:tab w:val="left" w:pos="3960"/>
               </w:tabs>
-              <w:cnfStyle w:val="000000000000" w:firstRow="0" w:lastRow="0" w:firstColumn="0" w:lastColumn="0" w:oddVBand="0" w:evenVBand="0" w:oddHBand="0" w:evenHBand="0" w:firstRowFirstColumn="0" w:firstRowLastColumn="0" w:lastRowFirstColumn="0" w:lastRowLastColumn="0"/>
-              <w:rPr>
-                <w:sz w:val="32"/>
-                <w:szCs w:val="32"/>
-              </w:rPr>
-            </w:pPr>
-            <w:r>
-              <w:rPr>
-                <w:sz w:val="32"/>
-                <w:szCs w:val="32"/>
-              </w:rPr>
-              <w:t>Displays a string using a small font</w:t>
+              <w:rPr>
+                <w:sz w:val="32"/>
+                <w:szCs w:val="32"/>
+              </w:rPr>
+            </w:pPr>
+            <w:r>
+              <w:rPr>
+                <w:sz w:val="32"/>
+                <w:szCs w:val="32"/>
+              </w:rPr>
+              <w:t xml:space="preserve">Displays a string using a </w:t>
+            </w:r>
+            <w:r>
+              <w:rPr>
+                <w:b/>
+                <w:sz w:val="32"/>
+                <w:szCs w:val="32"/>
+              </w:rPr>
+              <w:t>small font</w:t>
             </w:r>
           </w:p>
         </w:tc>
@@ -9181,6 +9270,7 @@
         </w:tc>
         <w:tc>
           <w:tcPr>
+            <w:cnfStyle w:val="000010000000" w:firstRow="0" w:lastRow="0" w:firstColumn="0" w:lastColumn="0" w:oddVBand="1" w:evenVBand="0" w:oddHBand="0" w:evenHBand="0" w:firstRowFirstColumn="0" w:firstRowLastColumn="0" w:lastRowFirstColumn="0" w:lastRowLastColumn="0"/>
             <w:tcW w:w="4428" w:type="dxa"/>
           </w:tcPr>
           <w:p>
@@ -9188,7 +9278,6 @@
               <w:tabs>
                 <w:tab w:val="left" w:pos="3960"/>
               </w:tabs>
-              <w:cnfStyle w:val="000000100000" w:firstRow="0" w:lastRow="0" w:firstColumn="0" w:lastColumn="0" w:oddVBand="0" w:evenVBand="0" w:oddHBand="1" w:evenHBand="0" w:firstRowFirstColumn="0" w:firstRowLastColumn="0" w:lastRowFirstColumn="0" w:lastRowLastColumn="0"/>
               <w:rPr>
                 <w:sz w:val="32"/>
                 <w:szCs w:val="32"/>
@@ -9201,8 +9290,178 @@
               </w:rPr>
               <w:t>Display</w:t>
             </w:r>
-            <w:bookmarkStart w:id="0" w:name="_GoBack"/>
-            <w:bookmarkEnd w:id="0"/>
+            <w:r>
+              <w:rPr>
+                <w:sz w:val="32"/>
+                <w:szCs w:val="32"/>
+              </w:rPr>
+              <w:t xml:space="preserve">s a string with a </w:t>
+            </w:r>
+            <w:r>
+              <w:rPr>
+                <w:b/>
+                <w:sz w:val="32"/>
+                <w:szCs w:val="32"/>
+              </w:rPr>
+              <w:t>strikethrough</w:t>
+            </w:r>
+          </w:p>
+        </w:tc>
+      </w:tr>
+      <w:tr>
+        <w:tc>
+          <w:tcPr>
+            <w:cnfStyle w:val="001000000000" w:firstRow="0" w:lastRow="0" w:firstColumn="1" w:lastColumn="0" w:oddVBand="0" w:evenVBand="0" w:oddHBand="0" w:evenHBand="0" w:firstRowFirstColumn="0" w:firstRowLastColumn="0" w:lastRowFirstColumn="0" w:lastRowLastColumn="0"/>
+            <w:tcW w:w="4428" w:type="dxa"/>
+          </w:tcPr>
+          <w:p>
+            <w:pPr>
+              <w:tabs>
+                <w:tab w:val="left" w:pos="3960"/>
+              </w:tabs>
+              <w:rPr>
+                <w:b w:val="0"/>
+                <w:sz w:val="32"/>
+                <w:szCs w:val="32"/>
+              </w:rPr>
+            </w:pPr>
+            <w:proofErr w:type="gramStart"/>
+            <w:r>
+              <w:rPr>
+                <w:b w:val="0"/>
+                <w:sz w:val="32"/>
+                <w:szCs w:val="32"/>
+              </w:rPr>
+              <w:t>sub</w:t>
+            </w:r>
+            <w:proofErr w:type="gramEnd"/>
+            <w:r>
+              <w:rPr>
+                <w:b w:val="0"/>
+                <w:sz w:val="32"/>
+                <w:szCs w:val="32"/>
+              </w:rPr>
+              <w:t>()</w:t>
+            </w:r>
+          </w:p>
+        </w:tc>
+        <w:tc>
+          <w:tcPr>
+            <w:cnfStyle w:val="000010000000" w:firstRow="0" w:lastRow="0" w:firstColumn="0" w:lastColumn="0" w:oddVBand="1" w:evenVBand="0" w:oddHBand="0" w:evenHBand="0" w:firstRowFirstColumn="0" w:firstRowLastColumn="0" w:lastRowFirstColumn="0" w:lastRowLastColumn="0"/>
+            <w:tcW w:w="4428" w:type="dxa"/>
+          </w:tcPr>
+          <w:p>
+            <w:pPr>
+              <w:tabs>
+                <w:tab w:val="left" w:pos="3960"/>
+              </w:tabs>
+              <w:rPr>
+                <w:sz w:val="32"/>
+                <w:szCs w:val="32"/>
+              </w:rPr>
+            </w:pPr>
+            <w:r>
+              <w:rPr>
+                <w:sz w:val="32"/>
+                <w:szCs w:val="32"/>
+              </w:rPr>
+              <w:t xml:space="preserve">Displays a string as a </w:t>
+            </w:r>
+            <w:r>
+              <w:rPr>
+                <w:b/>
+                <w:sz w:val="32"/>
+                <w:szCs w:val="32"/>
+              </w:rPr>
+              <w:t>subscript</w:t>
+            </w:r>
+            <w:r>
+              <w:rPr>
+                <w:sz w:val="32"/>
+                <w:szCs w:val="32"/>
+              </w:rPr>
+              <w:t xml:space="preserve"> text</w:t>
+            </w:r>
+          </w:p>
+        </w:tc>
+      </w:tr>
+      <w:tr>
+        <w:trPr>
+          <w:cnfStyle w:val="000000100000" w:firstRow="0" w:lastRow="0" w:firstColumn="0" w:lastColumn="0" w:oddVBand="0" w:evenVBand="0" w:oddHBand="1" w:evenHBand="0" w:firstRowFirstColumn="0" w:firstRowLastColumn="0" w:lastRowFirstColumn="0" w:lastRowLastColumn="0"/>
+        </w:trPr>
+        <w:tc>
+          <w:tcPr>
+            <w:cnfStyle w:val="001000000000" w:firstRow="0" w:lastRow="0" w:firstColumn="1" w:lastColumn="0" w:oddVBand="0" w:evenVBand="0" w:oddHBand="0" w:evenHBand="0" w:firstRowFirstColumn="0" w:firstRowLastColumn="0" w:lastRowFirstColumn="0" w:lastRowLastColumn="0"/>
+            <w:tcW w:w="4428" w:type="dxa"/>
+          </w:tcPr>
+          <w:p>
+            <w:pPr>
+              <w:tabs>
+                <w:tab w:val="left" w:pos="3960"/>
+              </w:tabs>
+              <w:rPr>
+                <w:b w:val="0"/>
+                <w:sz w:val="32"/>
+                <w:szCs w:val="32"/>
+              </w:rPr>
+            </w:pPr>
+            <w:proofErr w:type="gramStart"/>
+            <w:r>
+              <w:rPr>
+                <w:b w:val="0"/>
+                <w:sz w:val="32"/>
+                <w:szCs w:val="32"/>
+              </w:rPr>
+              <w:t>sup</w:t>
+            </w:r>
+            <w:proofErr w:type="gramEnd"/>
+            <w:r>
+              <w:rPr>
+                <w:b w:val="0"/>
+                <w:sz w:val="32"/>
+                <w:szCs w:val="32"/>
+              </w:rPr>
+              <w:t>()</w:t>
+            </w:r>
+          </w:p>
+        </w:tc>
+        <w:tc>
+          <w:tcPr>
+            <w:cnfStyle w:val="000010000000" w:firstRow="0" w:lastRow="0" w:firstColumn="0" w:lastColumn="0" w:oddVBand="1" w:evenVBand="0" w:oddHBand="0" w:evenHBand="0" w:firstRowFirstColumn="0" w:firstRowLastColumn="0" w:lastRowFirstColumn="0" w:lastRowLastColumn="0"/>
+            <w:tcW w:w="4428" w:type="dxa"/>
+          </w:tcPr>
+          <w:p>
+            <w:pPr>
+              <w:tabs>
+                <w:tab w:val="left" w:pos="3960"/>
+              </w:tabs>
+              <w:rPr>
+                <w:sz w:val="32"/>
+                <w:szCs w:val="32"/>
+              </w:rPr>
+            </w:pPr>
+            <w:r>
+              <w:rPr>
+                <w:sz w:val="32"/>
+                <w:szCs w:val="32"/>
+              </w:rPr>
+              <w:t xml:space="preserve">Displays a string as a </w:t>
+            </w:r>
+            <w:r>
+              <w:rPr>
+                <w:b/>
+                <w:sz w:val="32"/>
+                <w:szCs w:val="32"/>
+              </w:rPr>
+              <w:t>superscript</w:t>
+            </w:r>
+            <w:r>
+              <w:rPr>
+                <w:sz w:val="32"/>
+                <w:szCs w:val="32"/>
+              </w:rPr>
+              <w:t xml:space="preserve"> text</w:t>
+            </w:r>
           </w:p>
         </w:tc>
       </w:tr>
@@ -9235,10 +9494,1216 @@
           <w:tab w:val="left" w:pos="3960"/>
         </w:tabs>
         <w:rPr>
+          <w:b/>
           <w:sz w:val="32"/>
           <w:szCs w:val="32"/>
-        </w:rPr>
-      </w:pPr>
+          <w:u w:val="single"/>
+        </w:rPr>
+      </w:pPr>
+      <w:r>
+        <w:rPr>
+          <w:b/>
+          <w:sz w:val="32"/>
+          <w:szCs w:val="32"/>
+          <w:u w:val="single"/>
+        </w:rPr>
+        <w:t>String Methods Examples:</w:t>
+      </w:r>
+    </w:p>
+    <w:p>
+      <w:pPr>
+        <w:tabs>
+          <w:tab w:val="left" w:pos="3960"/>
+        </w:tabs>
+        <w:rPr>
+          <w:b/>
+          <w:sz w:val="32"/>
+          <w:szCs w:val="32"/>
+          <w:u w:val="single"/>
+        </w:rPr>
+      </w:pPr>
+    </w:p>
+    <w:p>
+      <w:pPr>
+        <w:tabs>
+          <w:tab w:val="left" w:pos="3960"/>
+        </w:tabs>
+        <w:rPr>
+          <w:b/>
+          <w:color w:val="5F497A" w:themeColor="accent4" w:themeShade="BF"/>
+          <w:sz w:val="32"/>
+          <w:szCs w:val="32"/>
+          <w:u w:val="single"/>
+        </w:rPr>
+      </w:pPr>
+      <w:proofErr w:type="gramStart"/>
+      <w:r>
+        <w:rPr>
+          <w:b/>
+          <w:color w:val="5F497A" w:themeColor="accent4" w:themeShade="BF"/>
+          <w:sz w:val="32"/>
+          <w:szCs w:val="32"/>
+          <w:u w:val="single"/>
+        </w:rPr>
+        <w:t>Split(</w:t>
+      </w:r>
+      <w:proofErr w:type="gramEnd"/>
+      <w:r>
+        <w:rPr>
+          <w:b/>
+          <w:color w:val="5F497A" w:themeColor="accent4" w:themeShade="BF"/>
+          <w:sz w:val="32"/>
+          <w:szCs w:val="32"/>
+          <w:u w:val="single"/>
+        </w:rPr>
+        <w:t>)</w:t>
+      </w:r>
+    </w:p>
+    <w:p>
+      <w:pPr>
+        <w:tabs>
+          <w:tab w:val="left" w:pos="3960"/>
+        </w:tabs>
+        <w:rPr>
+          <w:sz w:val="32"/>
+          <w:szCs w:val="32"/>
+        </w:rPr>
+      </w:pPr>
+    </w:p>
+    <w:p>
+      <w:pPr>
+        <w:tabs>
+          <w:tab w:val="left" w:pos="3960"/>
+        </w:tabs>
+        <w:rPr>
+          <w:sz w:val="32"/>
+          <w:szCs w:val="32"/>
+        </w:rPr>
+      </w:pPr>
+      <w:proofErr w:type="spellStart"/>
+      <w:proofErr w:type="gramStart"/>
+      <w:r>
+        <w:rPr>
+          <w:color w:val="95B3D7" w:themeColor="accent1" w:themeTint="99"/>
+          <w:sz w:val="32"/>
+          <w:szCs w:val="32"/>
+        </w:rPr>
+        <w:t>var</w:t>
+      </w:r>
+      <w:proofErr w:type="spellEnd"/>
+      <w:proofErr w:type="gramEnd"/>
+      <w:r>
+        <w:rPr>
+          <w:sz w:val="32"/>
+          <w:szCs w:val="32"/>
+        </w:rPr>
+        <w:t xml:space="preserve"> phrase = “This is a simple phrase.”;</w:t>
+      </w:r>
+    </w:p>
+    <w:p>
+      <w:pPr>
+        <w:tabs>
+          <w:tab w:val="left" w:pos="3960"/>
+        </w:tabs>
+        <w:rPr>
+          <w:sz w:val="32"/>
+          <w:szCs w:val="32"/>
+        </w:rPr>
+      </w:pPr>
+      <w:proofErr w:type="spellStart"/>
+      <w:proofErr w:type="gramStart"/>
+      <w:r>
+        <w:rPr>
+          <w:color w:val="95B3D7" w:themeColor="accent1" w:themeTint="99"/>
+          <w:sz w:val="32"/>
+          <w:szCs w:val="32"/>
+        </w:rPr>
+        <w:t>var</w:t>
+      </w:r>
+      <w:proofErr w:type="spellEnd"/>
+      <w:proofErr w:type="gramEnd"/>
+      <w:r>
+        <w:rPr>
+          <w:sz w:val="32"/>
+          <w:szCs w:val="32"/>
+        </w:rPr>
+        <w:t xml:space="preserve"> words = </w:t>
+      </w:r>
+      <w:proofErr w:type="spellStart"/>
+      <w:r>
+        <w:rPr>
+          <w:sz w:val="32"/>
+          <w:szCs w:val="32"/>
+        </w:rPr>
+        <w:t>phrase</w:t>
+      </w:r>
+      <w:r>
+        <w:rPr>
+          <w:color w:val="95B3D7" w:themeColor="accent1" w:themeTint="99"/>
+          <w:sz w:val="32"/>
+          <w:szCs w:val="32"/>
+        </w:rPr>
+        <w:t>.split</w:t>
+      </w:r>
+      <w:proofErr w:type="spellEnd"/>
+      <w:r>
+        <w:rPr>
+          <w:sz w:val="32"/>
+          <w:szCs w:val="32"/>
+        </w:rPr>
+        <w:t>(“ “)</w:t>
+      </w:r>
+      <w:r>
+        <w:rPr>
+          <w:color w:val="95B3D7" w:themeColor="accent1" w:themeTint="99"/>
+          <w:sz w:val="32"/>
+          <w:szCs w:val="32"/>
+        </w:rPr>
+        <w:t>;</w:t>
+      </w:r>
+    </w:p>
+    <w:p>
+      <w:pPr>
+        <w:tabs>
+          <w:tab w:val="left" w:pos="3960"/>
+        </w:tabs>
+        <w:rPr>
+          <w:sz w:val="32"/>
+          <w:szCs w:val="32"/>
+        </w:rPr>
+      </w:pPr>
+    </w:p>
+    <w:tbl>
+      <w:tblPr>
+        <w:tblStyle w:val="TableGrid"/>
+        <w:tblW w:w="0" w:type="auto"/>
+        <w:tblLook w:val="04A0" w:firstRow="1" w:lastRow="0" w:firstColumn="1" w:lastColumn="0" w:noHBand="0" w:noVBand="1"/>
+      </w:tblPr>
+      <w:tblGrid>
+        <w:gridCol w:w="4428"/>
+        <w:gridCol w:w="4428"/>
+      </w:tblGrid>
+      <w:tr>
+        <w:tc>
+          <w:tcPr>
+            <w:tcW w:w="4428" w:type="dxa"/>
+          </w:tcPr>
+          <w:p>
+            <w:pPr>
+              <w:tabs>
+                <w:tab w:val="left" w:pos="3960"/>
+              </w:tabs>
+              <w:rPr>
+                <w:sz w:val="32"/>
+                <w:szCs w:val="32"/>
+              </w:rPr>
+            </w:pPr>
+            <w:r>
+              <w:rPr>
+                <w:sz w:val="32"/>
+                <w:szCs w:val="32"/>
+              </w:rPr>
+              <w:t>0</w:t>
+            </w:r>
+          </w:p>
+        </w:tc>
+        <w:tc>
+          <w:tcPr>
+            <w:tcW w:w="4428" w:type="dxa"/>
+          </w:tcPr>
+          <w:p>
+            <w:pPr>
+              <w:tabs>
+                <w:tab w:val="left" w:pos="3960"/>
+              </w:tabs>
+              <w:rPr>
+                <w:sz w:val="32"/>
+                <w:szCs w:val="32"/>
+              </w:rPr>
+            </w:pPr>
+            <w:r>
+              <w:rPr>
+                <w:sz w:val="32"/>
+                <w:szCs w:val="32"/>
+              </w:rPr>
+              <w:t>This</w:t>
+            </w:r>
+          </w:p>
+        </w:tc>
+      </w:tr>
+      <w:tr>
+        <w:tc>
+          <w:tcPr>
+            <w:tcW w:w="4428" w:type="dxa"/>
+          </w:tcPr>
+          <w:p>
+            <w:pPr>
+              <w:tabs>
+                <w:tab w:val="left" w:pos="3960"/>
+              </w:tabs>
+              <w:rPr>
+                <w:sz w:val="32"/>
+                <w:szCs w:val="32"/>
+              </w:rPr>
+            </w:pPr>
+            <w:r>
+              <w:rPr>
+                <w:sz w:val="32"/>
+                <w:szCs w:val="32"/>
+              </w:rPr>
+              <w:t>1</w:t>
+            </w:r>
+          </w:p>
+        </w:tc>
+        <w:tc>
+          <w:tcPr>
+            <w:tcW w:w="4428" w:type="dxa"/>
+          </w:tcPr>
+          <w:p>
+            <w:pPr>
+              <w:tabs>
+                <w:tab w:val="left" w:pos="3960"/>
+              </w:tabs>
+              <w:rPr>
+                <w:sz w:val="32"/>
+                <w:szCs w:val="32"/>
+              </w:rPr>
+            </w:pPr>
+            <w:proofErr w:type="gramStart"/>
+            <w:r>
+              <w:rPr>
+                <w:sz w:val="32"/>
+                <w:szCs w:val="32"/>
+              </w:rPr>
+              <w:t>is</w:t>
+            </w:r>
+            <w:proofErr w:type="gramEnd"/>
+          </w:p>
+        </w:tc>
+      </w:tr>
+      <w:tr>
+        <w:tc>
+          <w:tcPr>
+            <w:tcW w:w="4428" w:type="dxa"/>
+          </w:tcPr>
+          <w:p>
+            <w:pPr>
+              <w:tabs>
+                <w:tab w:val="left" w:pos="3960"/>
+              </w:tabs>
+              <w:rPr>
+                <w:sz w:val="32"/>
+                <w:szCs w:val="32"/>
+              </w:rPr>
+            </w:pPr>
+            <w:r>
+              <w:rPr>
+                <w:sz w:val="32"/>
+                <w:szCs w:val="32"/>
+              </w:rPr>
+              <w:t>2</w:t>
+            </w:r>
+          </w:p>
+        </w:tc>
+        <w:tc>
+          <w:tcPr>
+            <w:tcW w:w="4428" w:type="dxa"/>
+          </w:tcPr>
+          <w:p>
+            <w:pPr>
+              <w:tabs>
+                <w:tab w:val="left" w:pos="3960"/>
+              </w:tabs>
+              <w:rPr>
+                <w:sz w:val="32"/>
+                <w:szCs w:val="32"/>
+              </w:rPr>
+            </w:pPr>
+            <w:proofErr w:type="gramStart"/>
+            <w:r>
+              <w:rPr>
+                <w:sz w:val="32"/>
+                <w:szCs w:val="32"/>
+              </w:rPr>
+              <w:t>a</w:t>
+            </w:r>
+            <w:proofErr w:type="gramEnd"/>
+          </w:p>
+        </w:tc>
+      </w:tr>
+      <w:tr>
+        <w:tc>
+          <w:tcPr>
+            <w:tcW w:w="4428" w:type="dxa"/>
+          </w:tcPr>
+          <w:p>
+            <w:pPr>
+              <w:tabs>
+                <w:tab w:val="left" w:pos="3960"/>
+              </w:tabs>
+              <w:rPr>
+                <w:sz w:val="32"/>
+                <w:szCs w:val="32"/>
+              </w:rPr>
+            </w:pPr>
+            <w:r>
+              <w:rPr>
+                <w:sz w:val="32"/>
+                <w:szCs w:val="32"/>
+              </w:rPr>
+              <w:t>3</w:t>
+            </w:r>
+          </w:p>
+        </w:tc>
+        <w:tc>
+          <w:tcPr>
+            <w:tcW w:w="4428" w:type="dxa"/>
+          </w:tcPr>
+          <w:p>
+            <w:pPr>
+              <w:tabs>
+                <w:tab w:val="left" w:pos="3960"/>
+              </w:tabs>
+              <w:rPr>
+                <w:sz w:val="32"/>
+                <w:szCs w:val="32"/>
+              </w:rPr>
+            </w:pPr>
+            <w:proofErr w:type="gramStart"/>
+            <w:r>
+              <w:rPr>
+                <w:sz w:val="32"/>
+                <w:szCs w:val="32"/>
+              </w:rPr>
+              <w:t>simple</w:t>
+            </w:r>
+            <w:proofErr w:type="gramEnd"/>
+          </w:p>
+        </w:tc>
+      </w:tr>
+      <w:tr>
+        <w:tc>
+          <w:tcPr>
+            <w:tcW w:w="4428" w:type="dxa"/>
+          </w:tcPr>
+          <w:p>
+            <w:pPr>
+              <w:tabs>
+                <w:tab w:val="left" w:pos="3960"/>
+              </w:tabs>
+              <w:rPr>
+                <w:sz w:val="32"/>
+                <w:szCs w:val="32"/>
+              </w:rPr>
+            </w:pPr>
+            <w:r>
+              <w:rPr>
+                <w:sz w:val="32"/>
+                <w:szCs w:val="32"/>
+              </w:rPr>
+              <w:t>4</w:t>
+            </w:r>
+          </w:p>
+        </w:tc>
+        <w:tc>
+          <w:tcPr>
+            <w:tcW w:w="4428" w:type="dxa"/>
+          </w:tcPr>
+          <w:p>
+            <w:pPr>
+              <w:tabs>
+                <w:tab w:val="left" w:pos="3960"/>
+              </w:tabs>
+              <w:rPr>
+                <w:sz w:val="32"/>
+                <w:szCs w:val="32"/>
+              </w:rPr>
+            </w:pPr>
+            <w:proofErr w:type="gramStart"/>
+            <w:r>
+              <w:rPr>
+                <w:sz w:val="32"/>
+                <w:szCs w:val="32"/>
+              </w:rPr>
+              <w:t>phrase</w:t>
+            </w:r>
+            <w:proofErr w:type="gramEnd"/>
+            <w:r>
+              <w:rPr>
+                <w:sz w:val="32"/>
+                <w:szCs w:val="32"/>
+              </w:rPr>
+              <w:t>.</w:t>
+            </w:r>
+          </w:p>
+        </w:tc>
+      </w:tr>
+    </w:tbl>
+    <w:p>
+      <w:pPr>
+        <w:tabs>
+          <w:tab w:val="left" w:pos="3960"/>
+        </w:tabs>
+        <w:rPr>
+          <w:sz w:val="32"/>
+          <w:szCs w:val="32"/>
+        </w:rPr>
+      </w:pPr>
+    </w:p>
+    <w:p>
+      <w:pPr>
+        <w:tabs>
+          <w:tab w:val="left" w:pos="3960"/>
+        </w:tabs>
+        <w:rPr>
+          <w:b/>
+          <w:color w:val="5F497A" w:themeColor="accent4" w:themeShade="BF"/>
+          <w:sz w:val="32"/>
+          <w:szCs w:val="32"/>
+          <w:u w:val="single"/>
+        </w:rPr>
+      </w:pPr>
+      <w:proofErr w:type="spellStart"/>
+      <w:proofErr w:type="gramStart"/>
+      <w:r>
+        <w:rPr>
+          <w:b/>
+          <w:color w:val="5F497A" w:themeColor="accent4" w:themeShade="BF"/>
+          <w:sz w:val="32"/>
+          <w:szCs w:val="32"/>
+          <w:u w:val="single"/>
+        </w:rPr>
+        <w:t>IndexOf</w:t>
+      </w:r>
+      <w:proofErr w:type="spellEnd"/>
+      <w:r>
+        <w:rPr>
+          <w:b/>
+          <w:color w:val="5F497A" w:themeColor="accent4" w:themeShade="BF"/>
+          <w:sz w:val="32"/>
+          <w:szCs w:val="32"/>
+          <w:u w:val="single"/>
+        </w:rPr>
+        <w:t>(</w:t>
+      </w:r>
+      <w:proofErr w:type="gramEnd"/>
+      <w:r>
+        <w:rPr>
+          <w:b/>
+          <w:color w:val="5F497A" w:themeColor="accent4" w:themeShade="BF"/>
+          <w:sz w:val="32"/>
+          <w:szCs w:val="32"/>
+          <w:u w:val="single"/>
+        </w:rPr>
+        <w:t>)</w:t>
+      </w:r>
+    </w:p>
+    <w:p>
+      <w:pPr>
+        <w:tabs>
+          <w:tab w:val="left" w:pos="3960"/>
+        </w:tabs>
+        <w:rPr>
+          <w:sz w:val="32"/>
+          <w:szCs w:val="32"/>
+        </w:rPr>
+      </w:pPr>
+    </w:p>
+    <w:p>
+      <w:pPr>
+        <w:tabs>
+          <w:tab w:val="left" w:pos="3960"/>
+        </w:tabs>
+        <w:rPr>
+          <w:sz w:val="32"/>
+          <w:szCs w:val="32"/>
+        </w:rPr>
+      </w:pPr>
+      <w:proofErr w:type="spellStart"/>
+      <w:proofErr w:type="gramStart"/>
+      <w:r>
+        <w:rPr>
+          <w:color w:val="95B3D7" w:themeColor="accent1" w:themeTint="99"/>
+          <w:sz w:val="32"/>
+          <w:szCs w:val="32"/>
+        </w:rPr>
+        <w:t>var</w:t>
+      </w:r>
+      <w:proofErr w:type="spellEnd"/>
+      <w:proofErr w:type="gramEnd"/>
+      <w:r>
+        <w:rPr>
+          <w:sz w:val="32"/>
+          <w:szCs w:val="32"/>
+        </w:rPr>
+        <w:t xml:space="preserve"> </w:t>
+      </w:r>
+      <w:r>
+        <w:rPr>
+          <w:sz w:val="32"/>
+          <w:szCs w:val="32"/>
+        </w:rPr>
+        <w:t xml:space="preserve">phrase = </w:t>
+      </w:r>
+      <w:r>
+        <w:rPr>
+          <w:color w:val="BFBFBF" w:themeColor="background1" w:themeShade="BF"/>
+          <w:sz w:val="32"/>
+          <w:szCs w:val="32"/>
+        </w:rPr>
+        <w:t>“We want a groovy keyword.”</w:t>
+      </w:r>
+      <w:r>
+        <w:rPr>
+          <w:color w:val="000000" w:themeColor="text1"/>
+          <w:sz w:val="32"/>
+          <w:szCs w:val="32"/>
+        </w:rPr>
+        <w:t>;</w:t>
+      </w:r>
+    </w:p>
+    <w:p>
+      <w:pPr>
+        <w:tabs>
+          <w:tab w:val="left" w:pos="3960"/>
+        </w:tabs>
+        <w:rPr>
+          <w:color w:val="BFBFBF" w:themeColor="background1" w:themeShade="BF"/>
+          <w:sz w:val="32"/>
+          <w:szCs w:val="32"/>
+        </w:rPr>
+      </w:pPr>
+      <w:proofErr w:type="spellStart"/>
+      <w:proofErr w:type="gramStart"/>
+      <w:r>
+        <w:rPr>
+          <w:color w:val="95B3D7" w:themeColor="accent1" w:themeTint="99"/>
+          <w:sz w:val="32"/>
+          <w:szCs w:val="32"/>
+        </w:rPr>
+        <w:t>var</w:t>
+      </w:r>
+      <w:proofErr w:type="spellEnd"/>
+      <w:proofErr w:type="gramEnd"/>
+      <w:r>
+        <w:rPr>
+          <w:sz w:val="32"/>
+          <w:szCs w:val="32"/>
+        </w:rPr>
+        <w:t xml:space="preserve"> position = </w:t>
+      </w:r>
+      <w:proofErr w:type="spellStart"/>
+      <w:r>
+        <w:rPr>
+          <w:sz w:val="32"/>
+          <w:szCs w:val="32"/>
+        </w:rPr>
+        <w:t>phrase</w:t>
+      </w:r>
+      <w:r>
+        <w:rPr>
+          <w:color w:val="95B3D7" w:themeColor="accent1" w:themeTint="99"/>
+          <w:sz w:val="32"/>
+          <w:szCs w:val="32"/>
+        </w:rPr>
+        <w:t>.indexOf</w:t>
+      </w:r>
+      <w:proofErr w:type="spellEnd"/>
+      <w:r>
+        <w:rPr>
+          <w:sz w:val="32"/>
+          <w:szCs w:val="32"/>
+        </w:rPr>
+        <w:t xml:space="preserve">(“groovy”);   </w:t>
+      </w:r>
+      <w:r>
+        <w:rPr>
+          <w:color w:val="BFBFBF" w:themeColor="background1" w:themeShade="BF"/>
+          <w:sz w:val="32"/>
+          <w:szCs w:val="32"/>
+        </w:rPr>
+        <w:t>// 10</w:t>
+      </w:r>
+    </w:p>
+    <w:p>
+      <w:pPr>
+        <w:tabs>
+          <w:tab w:val="left" w:pos="3960"/>
+        </w:tabs>
+        <w:rPr>
+          <w:color w:val="BFBFBF" w:themeColor="background1" w:themeShade="BF"/>
+          <w:sz w:val="32"/>
+          <w:szCs w:val="32"/>
+        </w:rPr>
+      </w:pPr>
+    </w:p>
+    <w:p>
+      <w:pPr>
+        <w:tabs>
+          <w:tab w:val="left" w:pos="3960"/>
+        </w:tabs>
+        <w:rPr>
+          <w:color w:val="BFBFBF" w:themeColor="background1" w:themeShade="BF"/>
+          <w:sz w:val="32"/>
+          <w:szCs w:val="32"/>
+        </w:rPr>
+      </w:pPr>
+      <w:r>
+        <w:rPr>
+          <w:color w:val="BFBFBF" w:themeColor="background1" w:themeShade="BF"/>
+          <w:sz w:val="32"/>
+          <w:szCs w:val="32"/>
+        </w:rPr>
+        <w:t>//if returns -1 if the term is not found</w:t>
+      </w:r>
+    </w:p>
+    <w:p>
+      <w:pPr>
+        <w:tabs>
+          <w:tab w:val="left" w:pos="3960"/>
+        </w:tabs>
+        <w:rPr>
+          <w:color w:val="000000" w:themeColor="text1"/>
+          <w:sz w:val="32"/>
+          <w:szCs w:val="32"/>
+        </w:rPr>
+      </w:pPr>
+      <w:proofErr w:type="gramStart"/>
+      <w:r>
+        <w:rPr>
+          <w:color w:val="95B3D7" w:themeColor="accent1" w:themeTint="99"/>
+          <w:sz w:val="32"/>
+          <w:szCs w:val="32"/>
+        </w:rPr>
+        <w:t>if</w:t>
+      </w:r>
+      <w:proofErr w:type="gramEnd"/>
+      <w:r>
+        <w:rPr>
+          <w:color w:val="000000" w:themeColor="text1"/>
+          <w:sz w:val="32"/>
+          <w:szCs w:val="32"/>
+        </w:rPr>
+        <w:t xml:space="preserve"> (</w:t>
+      </w:r>
+      <w:proofErr w:type="spellStart"/>
+      <w:r>
+        <w:rPr>
+          <w:color w:val="000000" w:themeColor="text1"/>
+          <w:sz w:val="32"/>
+          <w:szCs w:val="32"/>
+        </w:rPr>
+        <w:t>phrase</w:t>
+      </w:r>
+      <w:r>
+        <w:rPr>
+          <w:color w:val="95B3D7" w:themeColor="accent1" w:themeTint="99"/>
+          <w:sz w:val="32"/>
+          <w:szCs w:val="32"/>
+        </w:rPr>
+        <w:t>.indexOf</w:t>
+      </w:r>
+      <w:proofErr w:type="spellEnd"/>
+      <w:r>
+        <w:rPr>
+          <w:color w:val="000000" w:themeColor="text1"/>
+          <w:sz w:val="32"/>
+          <w:szCs w:val="32"/>
+        </w:rPr>
+        <w:t>(“DDDD”) == -1 {</w:t>
+      </w:r>
+    </w:p>
+    <w:p>
+      <w:pPr>
+        <w:tabs>
+          <w:tab w:val="left" w:pos="3960"/>
+        </w:tabs>
+        <w:rPr>
+          <w:color w:val="000000" w:themeColor="text1"/>
+          <w:sz w:val="32"/>
+          <w:szCs w:val="32"/>
+        </w:rPr>
+      </w:pPr>
+      <w:r>
+        <w:rPr>
+          <w:color w:val="000000" w:themeColor="text1"/>
+          <w:sz w:val="32"/>
+          <w:szCs w:val="32"/>
+        </w:rPr>
+        <w:t xml:space="preserve">       </w:t>
+      </w:r>
+      <w:proofErr w:type="gramStart"/>
+      <w:r>
+        <w:rPr>
+          <w:color w:val="95B3D7" w:themeColor="accent1" w:themeTint="99"/>
+          <w:sz w:val="32"/>
+          <w:szCs w:val="32"/>
+        </w:rPr>
+        <w:t>console.log</w:t>
+      </w:r>
+      <w:proofErr w:type="gramEnd"/>
+      <w:r>
+        <w:rPr>
+          <w:color w:val="000000" w:themeColor="text1"/>
+          <w:sz w:val="32"/>
+          <w:szCs w:val="32"/>
+        </w:rPr>
+        <w:t>(“The word does not occur.”);</w:t>
+      </w:r>
+    </w:p>
+    <w:p>
+      <w:pPr>
+        <w:tabs>
+          <w:tab w:val="left" w:pos="3960"/>
+        </w:tabs>
+        <w:rPr>
+          <w:color w:val="000000" w:themeColor="text1"/>
+          <w:sz w:val="32"/>
+          <w:szCs w:val="32"/>
+        </w:rPr>
+      </w:pPr>
+      <w:r>
+        <w:rPr>
+          <w:color w:val="000000" w:themeColor="text1"/>
+          <w:sz w:val="32"/>
+          <w:szCs w:val="32"/>
+        </w:rPr>
+        <w:t>}</w:t>
+      </w:r>
+    </w:p>
+    <w:p>
+      <w:pPr>
+        <w:tabs>
+          <w:tab w:val="left" w:pos="3960"/>
+        </w:tabs>
+        <w:rPr>
+          <w:color w:val="000000" w:themeColor="text1"/>
+          <w:sz w:val="32"/>
+          <w:szCs w:val="32"/>
+        </w:rPr>
+      </w:pPr>
+    </w:p>
+    <w:p>
+      <w:pPr>
+        <w:tabs>
+          <w:tab w:val="left" w:pos="3960"/>
+        </w:tabs>
+        <w:rPr>
+          <w:b/>
+          <w:color w:val="5F497A" w:themeColor="accent4" w:themeShade="BF"/>
+          <w:sz w:val="32"/>
+          <w:szCs w:val="32"/>
+          <w:u w:val="single"/>
+        </w:rPr>
+      </w:pPr>
+      <w:proofErr w:type="gramStart"/>
+      <w:r>
+        <w:rPr>
+          <w:b/>
+          <w:color w:val="5F497A" w:themeColor="accent4" w:themeShade="BF"/>
+          <w:sz w:val="32"/>
+          <w:szCs w:val="32"/>
+          <w:u w:val="single"/>
+        </w:rPr>
+        <w:t>Slice(</w:t>
+      </w:r>
+      <w:proofErr w:type="gramEnd"/>
+      <w:r>
+        <w:rPr>
+          <w:b/>
+          <w:color w:val="5F497A" w:themeColor="accent4" w:themeShade="BF"/>
+          <w:sz w:val="32"/>
+          <w:szCs w:val="32"/>
+          <w:u w:val="single"/>
+        </w:rPr>
+        <w:t>)</w:t>
+      </w:r>
+    </w:p>
+    <w:p>
+      <w:pPr>
+        <w:tabs>
+          <w:tab w:val="left" w:pos="3960"/>
+        </w:tabs>
+        <w:rPr>
+          <w:b/>
+          <w:color w:val="000000" w:themeColor="text1"/>
+          <w:sz w:val="32"/>
+          <w:szCs w:val="32"/>
+          <w:u w:val="single"/>
+        </w:rPr>
+      </w:pPr>
+    </w:p>
+    <w:p>
+      <w:pPr>
+        <w:tabs>
+          <w:tab w:val="left" w:pos="3960"/>
+        </w:tabs>
+        <w:rPr>
+          <w:color w:val="000000" w:themeColor="text1"/>
+          <w:sz w:val="32"/>
+          <w:szCs w:val="32"/>
+        </w:rPr>
+      </w:pPr>
+      <w:proofErr w:type="spellStart"/>
+      <w:proofErr w:type="gramStart"/>
+      <w:r>
+        <w:rPr>
+          <w:color w:val="000000" w:themeColor="text1"/>
+          <w:sz w:val="32"/>
+          <w:szCs w:val="32"/>
+        </w:rPr>
+        <w:t>var</w:t>
+      </w:r>
+      <w:proofErr w:type="spellEnd"/>
+      <w:proofErr w:type="gramEnd"/>
+      <w:r>
+        <w:rPr>
+          <w:color w:val="000000" w:themeColor="text1"/>
+          <w:sz w:val="32"/>
+          <w:szCs w:val="32"/>
+        </w:rPr>
+        <w:t xml:space="preserve"> phrase = </w:t>
+      </w:r>
+      <w:r>
+        <w:rPr>
+          <w:color w:val="000000" w:themeColor="text1"/>
+          <w:sz w:val="40"/>
+          <w:szCs w:val="40"/>
+        </w:rPr>
+        <w:t>“Yet an</w:t>
+      </w:r>
+      <w:r>
+        <w:rPr>
+          <w:color w:val="000000" w:themeColor="text1"/>
+          <w:sz w:val="40"/>
+          <w:szCs w:val="40"/>
+          <w:highlight w:val="red"/>
+        </w:rPr>
+        <w:t>other</w:t>
+      </w:r>
+      <w:r>
+        <w:rPr>
+          <w:color w:val="000000" w:themeColor="text1"/>
+          <w:sz w:val="40"/>
+          <w:szCs w:val="40"/>
+        </w:rPr>
+        <w:t xml:space="preserve"> phrase.”;</w:t>
+      </w:r>
+    </w:p>
+    <w:p>
+      <w:pPr>
+        <w:tabs>
+          <w:tab w:val="left" w:pos="3960"/>
+        </w:tabs>
+        <w:rPr>
+          <w:color w:val="000000" w:themeColor="text1"/>
+          <w:sz w:val="32"/>
+          <w:szCs w:val="32"/>
+        </w:rPr>
+      </w:pPr>
+      <w:r>
+        <w:rPr>
+          <w:color w:val="000000" w:themeColor="text1"/>
+          <w:sz w:val="32"/>
+          <w:szCs w:val="32"/>
+        </w:rPr>
+        <w:t xml:space="preserve">                           0123456</w:t>
+      </w:r>
+    </w:p>
+    <w:p>
+      <w:pPr>
+        <w:tabs>
+          <w:tab w:val="left" w:pos="3960"/>
+        </w:tabs>
+        <w:rPr>
+          <w:color w:val="000000" w:themeColor="text1"/>
+          <w:sz w:val="32"/>
+          <w:szCs w:val="32"/>
+        </w:rPr>
+      </w:pPr>
+    </w:p>
+    <w:p>
+      <w:pPr>
+        <w:tabs>
+          <w:tab w:val="left" w:pos="3960"/>
+        </w:tabs>
+        <w:rPr>
+          <w:color w:val="000000" w:themeColor="text1"/>
+          <w:sz w:val="32"/>
+          <w:szCs w:val="32"/>
+        </w:rPr>
+      </w:pPr>
+      <w:proofErr w:type="spellStart"/>
+      <w:proofErr w:type="gramStart"/>
+      <w:r>
+        <w:rPr>
+          <w:color w:val="000000" w:themeColor="text1"/>
+          <w:sz w:val="32"/>
+          <w:szCs w:val="32"/>
+        </w:rPr>
+        <w:t>var</w:t>
+      </w:r>
+      <w:proofErr w:type="spellEnd"/>
+      <w:proofErr w:type="gramEnd"/>
+      <w:r>
+        <w:rPr>
+          <w:color w:val="000000" w:themeColor="text1"/>
+          <w:sz w:val="32"/>
+          <w:szCs w:val="32"/>
+        </w:rPr>
+        <w:t xml:space="preserve"> segment = </w:t>
+      </w:r>
+      <w:proofErr w:type="spellStart"/>
+      <w:r>
+        <w:rPr>
+          <w:color w:val="000000" w:themeColor="text1"/>
+          <w:sz w:val="32"/>
+          <w:szCs w:val="32"/>
+        </w:rPr>
+        <w:t>phrase.slice</w:t>
+      </w:r>
+      <w:proofErr w:type="spellEnd"/>
+      <w:r>
+        <w:rPr>
+          <w:color w:val="000000" w:themeColor="text1"/>
+          <w:sz w:val="32"/>
+          <w:szCs w:val="32"/>
+        </w:rPr>
+        <w:t>(6,11);</w:t>
+      </w:r>
+    </w:p>
+    <w:p>
+      <w:pPr>
+        <w:tabs>
+          <w:tab w:val="left" w:pos="3960"/>
+        </w:tabs>
+        <w:rPr>
+          <w:color w:val="000000" w:themeColor="text1"/>
+          <w:sz w:val="32"/>
+          <w:szCs w:val="32"/>
+        </w:rPr>
+      </w:pPr>
+      <w:r>
+        <w:rPr>
+          <w:noProof/>
+          <w:color w:val="000000" w:themeColor="text1"/>
+          <w:sz w:val="32"/>
+          <w:szCs w:val="32"/>
+        </w:rPr>
+        <mc:AlternateContent>
+          <mc:Choice Requires="wps">
+            <w:drawing>
+              <wp:anchor distT="0" distB="0" distL="114300" distR="114300" simplePos="0" relativeHeight="251660288" behindDoc="0" locked="0" layoutInCell="1" allowOverlap="1" wp14:anchorId="34DE2681" wp14:editId="5C00A896">
+                <wp:simplePos x="0" y="0"/>
+                <wp:positionH relativeFrom="column">
+                  <wp:posOffset>342900</wp:posOffset>
+                </wp:positionH>
+                <wp:positionV relativeFrom="paragraph">
+                  <wp:posOffset>26035</wp:posOffset>
+                </wp:positionV>
+                <wp:extent cx="571500" cy="342900"/>
+                <wp:effectExtent l="0" t="0" r="38100" b="38100"/>
+                <wp:wrapSquare wrapText="bothSides"/>
+                <wp:docPr id="13" name="Text Box 13"/>
+                <wp:cNvGraphicFramePr/>
+                <a:graphic xmlns:a="http://schemas.openxmlformats.org/drawingml/2006/main">
+                  <a:graphicData uri="http://schemas.microsoft.com/office/word/2010/wordprocessingShape">
+                    <wps:wsp>
+                      <wps:cNvSpPr txBox="1"/>
+                      <wps:spPr>
+                        <a:xfrm>
+                          <a:off x="0" y="0"/>
+                          <a:ext cx="571500" cy="342900"/>
+                        </a:xfrm>
+                        <a:prstGeom prst="rect">
+                          <a:avLst/>
+                        </a:prstGeom>
+                        <a:ln/>
+                        <a:extLst>
+                          <a:ext uri="{C572A759-6A51-4108-AA02-DFA0A04FC94B}">
+                            <ma14:wrappingTextBoxFlag xmlns:ma14="http://schemas.microsoft.com/office/mac/drawingml/2011/main"/>
+                          </a:ext>
+                        </a:extLst>
+                      </wps:spPr>
+                      <wps:style>
+                        <a:lnRef idx="2">
+                          <a:schemeClr val="accent2"/>
+                        </a:lnRef>
+                        <a:fillRef idx="1">
+                          <a:schemeClr val="lt1"/>
+                        </a:fillRef>
+                        <a:effectRef idx="0">
+                          <a:schemeClr val="accent2"/>
+                        </a:effectRef>
+                        <a:fontRef idx="minor">
+                          <a:schemeClr val="dk1"/>
+                        </a:fontRef>
+                      </wps:style>
+                      <wps:txbx>
+                        <w:txbxContent>
+                          <w:p>
+                            <w:proofErr w:type="gramStart"/>
+                            <w:r>
+                              <w:t>other</w:t>
+                            </w:r>
+                            <w:proofErr w:type="gramEnd"/>
+                          </w:p>
+                        </w:txbxContent>
+                      </wps:txbx>
+                      <wps:bodyPr rot="0" spcFirstLastPara="0" vertOverflow="overflow" horzOverflow="overflow" vert="horz" wrap="square" lIns="91440" tIns="45720" rIns="91440" bIns="45720" numCol="1" spcCol="0" rtlCol="0" fromWordArt="0" anchor="t" anchorCtr="0" forceAA="0" compatLnSpc="1">
+                        <a:prstTxWarp prst="textNoShape">
+                          <a:avLst/>
+                        </a:prstTxWarp>
+                        <a:noAutofit/>
+                      </wps:bodyPr>
+                    </wps:wsp>
+                  </a:graphicData>
+                </a:graphic>
+                <wp14:sizeRelH relativeFrom="margin">
+                  <wp14:pctWidth>0</wp14:pctWidth>
+                </wp14:sizeRelH>
+                <wp14:sizeRelV relativeFrom="margin">
+                  <wp14:pctHeight>0</wp14:pctHeight>
+                </wp14:sizeRelV>
+              </wp:anchor>
+            </w:drawing>
+          </mc:Choice>
+          <mc:Fallback>
+            <w:pict>
+              <v:shapetype id="_x0000_t202" coordsize="21600,21600" o:spt="202" path="m0,0l0,21600,21600,21600,21600,0xe">
+                <v:stroke joinstyle="miter"/>
+                <v:path gradientshapeok="t" o:connecttype="rect"/>
+              </v:shapetype>
+              <v:shape id="Text Box 13" o:spid="_x0000_s1026" type="#_x0000_t202" style="position:absolute;margin-left:27pt;margin-top:2.05pt;width:45pt;height:27pt;z-index:251660288;visibility:visible;mso-wrap-style:square;mso-width-percent:0;mso-height-percent:0;mso-wrap-distance-left:9pt;mso-wrap-distance-top:0;mso-wrap-distance-right:9pt;mso-wrap-distance-bottom:0;mso-position-horizontal:absolute;mso-position-horizontal-relative:text;mso-position-vertical:absolute;mso-position-vertical-relative:text;mso-width-percent:0;mso-height-percent:0;mso-width-relative:margin;mso-height-relative:margin;v-text-anchor:top" o:gfxdata="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" fillcolor="white [3201]" strokecolor="#c0504d [3205]" strokeweight="2pt">
+                <v:textbox>
+                  <w:txbxContent>
+                    <w:p>
+                      <w:proofErr w:type="gramStart"/>
+                      <w:r>
+                        <w:t>other</w:t>
+                      </w:r>
+                      <w:proofErr w:type="gramEnd"/>
+                    </w:p>
+                  </w:txbxContent>
+                </v:textbox>
+                <w10:wrap type="square"/>
+              </v:shape>
+            </w:pict>
+          </mc:Fallback>
+        </mc:AlternateContent>
+      </w:r>
+      <w:r>
+        <w:rPr>
+          <w:color w:val="000000" w:themeColor="text1"/>
+          <w:sz w:val="32"/>
+          <w:szCs w:val="32"/>
+        </w:rPr>
+        <w:t xml:space="preserve">        </w:t>
+      </w:r>
+    </w:p>
+    <w:p>
+      <w:pPr>
+        <w:tabs>
+          <w:tab w:val="left" w:pos="3960"/>
+        </w:tabs>
+        <w:rPr>
+          <w:color w:val="000000" w:themeColor="text1"/>
+          <w:sz w:val="32"/>
+          <w:szCs w:val="32"/>
+        </w:rPr>
+      </w:pPr>
+    </w:p>
+    <w:p>
+      <w:pPr>
+        <w:tabs>
+          <w:tab w:val="left" w:pos="3960"/>
+        </w:tabs>
+        <w:rPr>
+          <w:color w:val="000000" w:themeColor="text1"/>
+          <w:sz w:val="32"/>
+          <w:szCs w:val="32"/>
+        </w:rPr>
+      </w:pPr>
+      <w:proofErr w:type="gramStart"/>
+      <w:r>
+        <w:rPr>
+          <w:color w:val="548DD4" w:themeColor="text2" w:themeTint="99"/>
+          <w:sz w:val="32"/>
+          <w:szCs w:val="32"/>
+        </w:rPr>
+        <w:t>.substring</w:t>
+      </w:r>
+      <w:proofErr w:type="gramEnd"/>
+      <w:r>
+        <w:rPr>
+          <w:color w:val="000000" w:themeColor="text1"/>
+          <w:sz w:val="32"/>
+          <w:szCs w:val="32"/>
+        </w:rPr>
+        <w:t>(</w:t>
+      </w:r>
+      <w:proofErr w:type="spellStart"/>
+      <w:r>
+        <w:rPr>
+          <w:color w:val="000000" w:themeColor="text1"/>
+          <w:sz w:val="32"/>
+          <w:szCs w:val="32"/>
+        </w:rPr>
+        <w:t>start,end</w:t>
+      </w:r>
+      <w:proofErr w:type="spellEnd"/>
+      <w:r>
+        <w:rPr>
+          <w:color w:val="000000" w:themeColor="text1"/>
+          <w:sz w:val="32"/>
+          <w:szCs w:val="32"/>
+        </w:rPr>
+        <w:t xml:space="preserve">) </w:t>
+      </w:r>
+      <w:r>
+        <w:rPr>
+          <w:color w:val="548DD4" w:themeColor="text2" w:themeTint="99"/>
+          <w:sz w:val="32"/>
+          <w:szCs w:val="32"/>
+        </w:rPr>
+        <w:t>.</w:t>
+      </w:r>
+      <w:proofErr w:type="spellStart"/>
+      <w:r>
+        <w:rPr>
+          <w:color w:val="548DD4" w:themeColor="text2" w:themeTint="99"/>
+          <w:sz w:val="32"/>
+          <w:szCs w:val="32"/>
+        </w:rPr>
+        <w:t>substr</w:t>
+      </w:r>
+      <w:proofErr w:type="spellEnd"/>
+      <w:r>
+        <w:rPr>
+          <w:color w:val="000000" w:themeColor="text1"/>
+          <w:sz w:val="32"/>
+          <w:szCs w:val="32"/>
+        </w:rPr>
+        <w:t>(</w:t>
+      </w:r>
+      <w:proofErr w:type="spellStart"/>
+      <w:r>
+        <w:rPr>
+          <w:color w:val="000000" w:themeColor="text1"/>
+          <w:sz w:val="32"/>
+          <w:szCs w:val="32"/>
+        </w:rPr>
+        <w:t>start,length</w:t>
+      </w:r>
+      <w:proofErr w:type="spellEnd"/>
+      <w:r>
+        <w:rPr>
+          <w:color w:val="000000" w:themeColor="text1"/>
+          <w:sz w:val="32"/>
+          <w:szCs w:val="32"/>
+        </w:rPr>
+        <w:t>)</w:t>
+      </w:r>
     </w:p>
     <w:sectPr>
       <w:type w:val="continuous"/>
@@ -12745,7 +14210,7 @@
 </file>
 
 <file path=customXml/itemProps1.xml><?xml version="1.0" encoding="utf-8"?>
-<ds:datastoreItem xmlns:ds="http://schemas.openxmlformats.org/officeDocument/2006/customXml" ds:itemID="{613CD2C6-C7C1-3C46-8097-6C6D75C09AA2}">
+<ds:datastoreItem xmlns:ds="http://schemas.openxmlformats.org/officeDocument/2006/customXml" ds:itemID="{EE150848-9C1C-A047-B493-84EF6ECF752E}">
   <ds:schemaRefs>
     <ds:schemaRef ds:uri="http://schemas.openxmlformats.org/officeDocument/2006/bibliography"/>
   </ds:schemaRefs>

</xml_diff>